<commit_message>
- Teste scripts circular atualizado
</commit_message>
<xml_diff>
--- a/LUDO-Modular/REQUISITOS.docx
+++ b/LUDO-Modular/REQUISITOS.docx
@@ -1,6 +1,6 @@
 
 <file path=word/document.xml><?xml version="1.0" encoding="utf-8"?>
-<w:document xmlns:wpc="http://schemas.microsoft.com/office/word/2010/wordprocessingCanvas" xmlns:mc="http://schemas.openxmlformats.org/markup-compatibility/2006" xmlns:o="urn:schemas-microsoft-com:office:office" xmlns:r="http://schemas.openxmlformats.org/officeDocument/2006/relationships" xmlns:m="http://schemas.openxmlformats.org/officeDocument/2006/math" xmlns:v="urn:schemas-microsoft-com:vml" xmlns:wp14="http://schemas.microsoft.com/office/word/2010/wordprocessingDrawing" xmlns:wp="http://schemas.openxmlformats.org/drawingml/2006/wordprocessingDrawing" xmlns:w10="urn:schemas-microsoft-com:office:word" xmlns:w="http://schemas.openxmlformats.org/wordprocessingml/2006/main" xmlns:w14="http://schemas.microsoft.com/office/word/2010/wordml" xmlns:w15="http://schemas.microsoft.com/office/word/2012/wordml" xmlns:wpg="http://schemas.microsoft.com/office/word/2010/wordprocessingGroup" xmlns:wpi="http://schemas.microsoft.com/office/word/2010/wordprocessingInk" xmlns:wne="http://schemas.microsoft.com/office/word/2006/wordml" xmlns:wps="http://schemas.microsoft.com/office/word/2010/wordprocessingShape" mc:Ignorable="w14 w15 wp14">
+<w:document xmlns:wpc="http://schemas.microsoft.com/office/word/2010/wordprocessingCanvas" xmlns:cx="http://schemas.microsoft.com/office/drawing/2014/chartex" xmlns:cx1="http://schemas.microsoft.com/office/drawing/2015/9/8/chartex" xmlns:cx2="http://schemas.microsoft.com/office/drawing/2015/10/21/chartex" xmlns:cx3="http://schemas.microsoft.com/office/drawing/2016/5/9/chartex" xmlns:cx4="http://schemas.microsoft.com/office/drawing/2016/5/10/chartex" xmlns:cx5="http://schemas.microsoft.com/office/drawing/2016/5/11/chartex" xmlns:cx6="http://schemas.microsoft.com/office/drawing/2016/5/12/chartex" xmlns:cx7="http://schemas.microsoft.com/office/drawing/2016/5/13/chartex" xmlns:cx8="http://schemas.microsoft.com/office/drawing/2016/5/14/chartex" xmlns:mc="http://schemas.openxmlformats.org/markup-compatibility/2006" xmlns:aink="http://schemas.microsoft.com/office/drawing/2016/ink" xmlns:am3d="http://schemas.microsoft.com/office/drawing/2017/model3d" xmlns:o="urn:schemas-microsoft-com:office:office" xmlns:r="http://schemas.openxmlformats.org/officeDocument/2006/relationships" xmlns:m="http://schemas.openxmlformats.org/officeDocument/2006/math" xmlns:v="urn:schemas-microsoft-com:vml" xmlns:wp14="http://schemas.microsoft.com/office/word/2010/wordprocessingDrawing" xmlns:wp="http://schemas.openxmlformats.org/drawingml/2006/wordprocessingDrawing" xmlns:w10="urn:schemas-microsoft-com:office:word" xmlns:w="http://schemas.openxmlformats.org/wordprocessingml/2006/main" xmlns:w14="http://schemas.microsoft.com/office/word/2010/wordml" xmlns:w15="http://schemas.microsoft.com/office/word/2012/wordml" xmlns:w16cid="http://schemas.microsoft.com/office/word/2016/wordml/cid" xmlns:w16se="http://schemas.microsoft.com/office/word/2015/wordml/symex" xmlns:wpg="http://schemas.microsoft.com/office/word/2010/wordprocessingGroup" xmlns:wpi="http://schemas.microsoft.com/office/word/2010/wordprocessingInk" xmlns:wne="http://schemas.microsoft.com/office/word/2006/wordml" xmlns:wps="http://schemas.microsoft.com/office/word/2010/wordprocessingShape" mc:Ignorable="w14 w15 w16se w16cid wp14">
   <w:body>
     <w:p>
       <w:pPr>
@@ -47,7 +47,7 @@
             <v:path o:extrusionok="f" gradientshapeok="t" o:connecttype="rect"/>
             <o:lock v:ext="edit" aspectratio="t"/>
           </v:shapetype>
-          <v:shape id="_x0000_i1027" type="#_x0000_t75" style="width:441.75pt;height:441.75pt">
+          <v:shape id="_x0000_i1025" type="#_x0000_t75" style="width:441.75pt;height:441.75pt">
             <v:imagedata r:id="rId5" o:title="LUDO"/>
           </v:shape>
         </w:pict>
@@ -154,204 +154,204 @@
         </w:rPr>
         <w:t xml:space="preserve"> FELLIPE AUGUSTO - 1711256</w:t>
       </w:r>
+    </w:p>
+    <w:p>
+      <w:pPr>
+        <w:jc w:val="center"/>
+        <w:rPr>
+          <w:rFonts w:ascii="Arial Black" w:hAnsi="Arial Black" w:cs="Arial"/>
+        </w:rPr>
+      </w:pPr>
+    </w:p>
+    <w:p>
+      <w:pPr>
+        <w:jc w:val="center"/>
+        <w:rPr>
+          <w:rFonts w:ascii="Arial Black" w:hAnsi="Arial Black" w:cs="Arial"/>
+        </w:rPr>
+      </w:pPr>
+    </w:p>
+    <w:p>
+      <w:pPr>
+        <w:jc w:val="center"/>
+        <w:rPr>
+          <w:rFonts w:ascii="Arial Black" w:hAnsi="Arial Black" w:cs="Arial"/>
+        </w:rPr>
+      </w:pPr>
+    </w:p>
+    <w:p>
+      <w:pPr>
+        <w:jc w:val="center"/>
+        <w:rPr>
+          <w:rFonts w:ascii="Arial Black" w:hAnsi="Arial Black" w:cs="Arial"/>
+        </w:rPr>
+      </w:pPr>
+    </w:p>
+    <w:p>
+      <w:pPr>
+        <w:jc w:val="center"/>
+        <w:rPr>
+          <w:rFonts w:ascii="Arial Black" w:hAnsi="Arial Black" w:cs="Arial"/>
+        </w:rPr>
+      </w:pPr>
+    </w:p>
+    <w:p>
+      <w:pPr>
+        <w:jc w:val="center"/>
+        <w:rPr>
+          <w:rFonts w:ascii="Arial Black" w:hAnsi="Arial Black" w:cs="Arial"/>
+        </w:rPr>
+      </w:pPr>
+    </w:p>
+    <w:p>
+      <w:pPr>
+        <w:jc w:val="center"/>
+        <w:rPr>
+          <w:rFonts w:ascii="Arial Black" w:hAnsi="Arial Black" w:cs="Arial"/>
+        </w:rPr>
+      </w:pPr>
+    </w:p>
+    <w:p>
+      <w:pPr>
+        <w:jc w:val="center"/>
+        <w:rPr>
+          <w:rFonts w:ascii="Arial Black" w:hAnsi="Arial Black" w:cs="Arial"/>
+        </w:rPr>
+      </w:pPr>
+    </w:p>
+    <w:p>
+      <w:pPr>
+        <w:jc w:val="center"/>
+        <w:rPr>
+          <w:rFonts w:ascii="Arial Black" w:hAnsi="Arial Black" w:cs="Arial"/>
+        </w:rPr>
+      </w:pPr>
+    </w:p>
+    <w:p>
+      <w:pPr>
+        <w:jc w:val="center"/>
+        <w:rPr>
+          <w:rFonts w:ascii="Arial Black" w:hAnsi="Arial Black" w:cs="Arial"/>
+        </w:rPr>
+      </w:pPr>
+    </w:p>
+    <w:p>
+      <w:pPr>
+        <w:jc w:val="center"/>
+        <w:rPr>
+          <w:rFonts w:ascii="Arial Black" w:hAnsi="Arial Black" w:cs="Arial"/>
+        </w:rPr>
+      </w:pPr>
+    </w:p>
+    <w:p>
+      <w:pPr>
+        <w:jc w:val="center"/>
+        <w:rPr>
+          <w:rFonts w:ascii="Arial Black" w:hAnsi="Arial Black" w:cs="Arial"/>
+        </w:rPr>
+      </w:pPr>
+    </w:p>
+    <w:p>
+      <w:pPr>
+        <w:jc w:val="center"/>
+        <w:rPr>
+          <w:rFonts w:ascii="Arial Black" w:hAnsi="Arial Black" w:cs="Arial"/>
+        </w:rPr>
+      </w:pPr>
+    </w:p>
+    <w:p>
+      <w:pPr>
+        <w:jc w:val="center"/>
+        <w:rPr>
+          <w:rFonts w:ascii="Arial Black" w:hAnsi="Arial Black" w:cs="Arial"/>
+        </w:rPr>
+      </w:pPr>
+    </w:p>
+    <w:p>
+      <w:pPr>
+        <w:jc w:val="center"/>
+        <w:rPr>
+          <w:rFonts w:ascii="Arial Black" w:hAnsi="Arial Black" w:cs="Arial"/>
+        </w:rPr>
+      </w:pPr>
+    </w:p>
+    <w:p>
+      <w:pPr>
+        <w:jc w:val="center"/>
+        <w:rPr>
+          <w:rFonts w:ascii="Arial Black" w:hAnsi="Arial Black" w:cs="Arial"/>
+        </w:rPr>
+      </w:pPr>
+    </w:p>
+    <w:p>
+      <w:pPr>
+        <w:jc w:val="center"/>
+        <w:rPr>
+          <w:rFonts w:ascii="Arial Black" w:hAnsi="Arial Black" w:cs="Arial"/>
+        </w:rPr>
+      </w:pPr>
+    </w:p>
+    <w:p>
+      <w:pPr>
+        <w:jc w:val="center"/>
+        <w:rPr>
+          <w:rFonts w:ascii="Arial Black" w:hAnsi="Arial Black" w:cs="Arial"/>
+        </w:rPr>
+      </w:pPr>
+    </w:p>
+    <w:p>
+      <w:pPr>
+        <w:jc w:val="center"/>
+        <w:rPr>
+          <w:rFonts w:ascii="Arial Black" w:hAnsi="Arial Black" w:cs="Arial"/>
+        </w:rPr>
+      </w:pPr>
+    </w:p>
+    <w:p>
+      <w:pPr>
+        <w:jc w:val="center"/>
+        <w:rPr>
+          <w:rFonts w:ascii="Arial Black" w:hAnsi="Arial Black" w:cs="Arial"/>
+        </w:rPr>
+      </w:pPr>
+    </w:p>
+    <w:p>
+      <w:pPr>
+        <w:jc w:val="center"/>
+        <w:rPr>
+          <w:rFonts w:ascii="Arial Black" w:hAnsi="Arial Black" w:cs="Arial"/>
+        </w:rPr>
+      </w:pPr>
+      <w:r>
+        <w:rPr>
+          <w:rFonts w:ascii="Arial Black" w:hAnsi="Arial Black" w:cs="Arial"/>
+        </w:rPr>
+        <w:t>DEFINIÇÕES</w:t>
+      </w:r>
+    </w:p>
+    <w:p>
+      <w:pPr>
+        <w:rPr>
+          <w:rFonts w:ascii="Arial" w:hAnsi="Arial" w:cs="Arial"/>
+        </w:rPr>
+      </w:pPr>
+      <w:r>
+        <w:rPr>
+          <w:rFonts w:ascii="Arial Black" w:hAnsi="Arial Black" w:cs="Arial"/>
+        </w:rPr>
+        <w:t xml:space="preserve">Campo Inicial </w:t>
+      </w:r>
+      <w:r>
+        <w:rPr>
+          <w:rFonts w:ascii="Arial" w:hAnsi="Arial" w:cs="Arial"/>
+        </w:rPr>
+        <w:t>– São as casa coloridas nos cantos, as zonas seguras dos peões</w:t>
+      </w:r>
       <w:bookmarkStart w:id="0" w:name="_GoBack"/>
       <w:bookmarkEnd w:id="0"/>
     </w:p>
     <w:p>
       <w:pPr>
-        <w:jc w:val="center"/>
-        <w:rPr>
-          <w:rFonts w:ascii="Arial Black" w:hAnsi="Arial Black" w:cs="Arial"/>
-        </w:rPr>
-      </w:pPr>
-    </w:p>
-    <w:p>
-      <w:pPr>
-        <w:jc w:val="center"/>
-        <w:rPr>
-          <w:rFonts w:ascii="Arial Black" w:hAnsi="Arial Black" w:cs="Arial"/>
-        </w:rPr>
-      </w:pPr>
-    </w:p>
-    <w:p>
-      <w:pPr>
-        <w:jc w:val="center"/>
-        <w:rPr>
-          <w:rFonts w:ascii="Arial Black" w:hAnsi="Arial Black" w:cs="Arial"/>
-        </w:rPr>
-      </w:pPr>
-    </w:p>
-    <w:p>
-      <w:pPr>
-        <w:jc w:val="center"/>
-        <w:rPr>
-          <w:rFonts w:ascii="Arial Black" w:hAnsi="Arial Black" w:cs="Arial"/>
-        </w:rPr>
-      </w:pPr>
-    </w:p>
-    <w:p>
-      <w:pPr>
-        <w:jc w:val="center"/>
-        <w:rPr>
-          <w:rFonts w:ascii="Arial Black" w:hAnsi="Arial Black" w:cs="Arial"/>
-        </w:rPr>
-      </w:pPr>
-    </w:p>
-    <w:p>
-      <w:pPr>
-        <w:jc w:val="center"/>
-        <w:rPr>
-          <w:rFonts w:ascii="Arial Black" w:hAnsi="Arial Black" w:cs="Arial"/>
-        </w:rPr>
-      </w:pPr>
-    </w:p>
-    <w:p>
-      <w:pPr>
-        <w:jc w:val="center"/>
-        <w:rPr>
-          <w:rFonts w:ascii="Arial Black" w:hAnsi="Arial Black" w:cs="Arial"/>
-        </w:rPr>
-      </w:pPr>
-    </w:p>
-    <w:p>
-      <w:pPr>
-        <w:jc w:val="center"/>
-        <w:rPr>
-          <w:rFonts w:ascii="Arial Black" w:hAnsi="Arial Black" w:cs="Arial"/>
-        </w:rPr>
-      </w:pPr>
-    </w:p>
-    <w:p>
-      <w:pPr>
-        <w:jc w:val="center"/>
-        <w:rPr>
-          <w:rFonts w:ascii="Arial Black" w:hAnsi="Arial Black" w:cs="Arial"/>
-        </w:rPr>
-      </w:pPr>
-    </w:p>
-    <w:p>
-      <w:pPr>
-        <w:jc w:val="center"/>
-        <w:rPr>
-          <w:rFonts w:ascii="Arial Black" w:hAnsi="Arial Black" w:cs="Arial"/>
-        </w:rPr>
-      </w:pPr>
-    </w:p>
-    <w:p>
-      <w:pPr>
-        <w:jc w:val="center"/>
-        <w:rPr>
-          <w:rFonts w:ascii="Arial Black" w:hAnsi="Arial Black" w:cs="Arial"/>
-        </w:rPr>
-      </w:pPr>
-    </w:p>
-    <w:p>
-      <w:pPr>
-        <w:jc w:val="center"/>
-        <w:rPr>
-          <w:rFonts w:ascii="Arial Black" w:hAnsi="Arial Black" w:cs="Arial"/>
-        </w:rPr>
-      </w:pPr>
-    </w:p>
-    <w:p>
-      <w:pPr>
-        <w:jc w:val="center"/>
-        <w:rPr>
-          <w:rFonts w:ascii="Arial Black" w:hAnsi="Arial Black" w:cs="Arial"/>
-        </w:rPr>
-      </w:pPr>
-    </w:p>
-    <w:p>
-      <w:pPr>
-        <w:jc w:val="center"/>
-        <w:rPr>
-          <w:rFonts w:ascii="Arial Black" w:hAnsi="Arial Black" w:cs="Arial"/>
-        </w:rPr>
-      </w:pPr>
-    </w:p>
-    <w:p>
-      <w:pPr>
-        <w:jc w:val="center"/>
-        <w:rPr>
-          <w:rFonts w:ascii="Arial Black" w:hAnsi="Arial Black" w:cs="Arial"/>
-        </w:rPr>
-      </w:pPr>
-    </w:p>
-    <w:p>
-      <w:pPr>
-        <w:jc w:val="center"/>
-        <w:rPr>
-          <w:rFonts w:ascii="Arial Black" w:hAnsi="Arial Black" w:cs="Arial"/>
-        </w:rPr>
-      </w:pPr>
-    </w:p>
-    <w:p>
-      <w:pPr>
-        <w:jc w:val="center"/>
-        <w:rPr>
-          <w:rFonts w:ascii="Arial Black" w:hAnsi="Arial Black" w:cs="Arial"/>
-        </w:rPr>
-      </w:pPr>
-    </w:p>
-    <w:p>
-      <w:pPr>
-        <w:jc w:val="center"/>
-        <w:rPr>
-          <w:rFonts w:ascii="Arial Black" w:hAnsi="Arial Black" w:cs="Arial"/>
-        </w:rPr>
-      </w:pPr>
-    </w:p>
-    <w:p>
-      <w:pPr>
-        <w:jc w:val="center"/>
-        <w:rPr>
-          <w:rFonts w:ascii="Arial Black" w:hAnsi="Arial Black" w:cs="Arial"/>
-        </w:rPr>
-      </w:pPr>
-    </w:p>
-    <w:p>
-      <w:pPr>
-        <w:jc w:val="center"/>
-        <w:rPr>
-          <w:rFonts w:ascii="Arial Black" w:hAnsi="Arial Black" w:cs="Arial"/>
-        </w:rPr>
-      </w:pPr>
-    </w:p>
-    <w:p>
-      <w:pPr>
-        <w:jc w:val="center"/>
-        <w:rPr>
-          <w:rFonts w:ascii="Arial Black" w:hAnsi="Arial Black" w:cs="Arial"/>
-        </w:rPr>
-      </w:pPr>
-      <w:r>
-        <w:rPr>
-          <w:rFonts w:ascii="Arial Black" w:hAnsi="Arial Black" w:cs="Arial"/>
-        </w:rPr>
-        <w:t>DEFINIÇÕES</w:t>
-      </w:r>
-    </w:p>
-    <w:p>
-      <w:pPr>
-        <w:rPr>
-          <w:rFonts w:ascii="Arial" w:hAnsi="Arial" w:cs="Arial"/>
-        </w:rPr>
-      </w:pPr>
-      <w:r>
-        <w:rPr>
-          <w:rFonts w:ascii="Arial Black" w:hAnsi="Arial Black" w:cs="Arial"/>
-        </w:rPr>
-        <w:t xml:space="preserve">Campo Inicial </w:t>
-      </w:r>
-      <w:r>
-        <w:rPr>
-          <w:rFonts w:ascii="Arial" w:hAnsi="Arial" w:cs="Arial"/>
-        </w:rPr>
-        <w:t>– São as casa coloridas nos cantos, as zonas seguras dos peões</w:t>
-      </w:r>
-    </w:p>
-    <w:p>
-      <w:pPr>
         <w:rPr>
           <w:rFonts w:ascii="Arial" w:hAnsi="Arial" w:cs="Arial"/>
         </w:rPr>
@@ -405,24 +405,24 @@
         </w:rPr>
         <w:t>apontam para o centro do tabuleiro até a casa final</w:t>
       </w:r>
-    </w:p>
-    <w:p>
-      <w:pPr>
-        <w:rPr>
-          <w:rFonts w:ascii="Arial Black" w:hAnsi="Arial Black" w:cs="Arial"/>
-        </w:rPr>
-      </w:pPr>
-      <w:r>
-        <w:rPr>
-          <w:rFonts w:ascii="Arial Black" w:hAnsi="Arial Black" w:cs="Arial"/>
-        </w:rPr>
-        <w:t>Barreira –</w:t>
-      </w:r>
-      <w:r>
-        <w:rPr>
-          <w:rFonts w:ascii="Arial Black" w:hAnsi="Arial Black" w:cs="Arial"/>
-        </w:rPr>
-        <w:t xml:space="preserve"> </w:t>
+      <w:r>
+        <w:rPr>
+          <w:rFonts w:ascii="Arial" w:hAnsi="Arial" w:cs="Arial"/>
+        </w:rPr>
+        <w:t>. Uma reta final tem 5 casas</w:t>
+      </w:r>
+    </w:p>
+    <w:p>
+      <w:pPr>
+        <w:rPr>
+          <w:rFonts w:ascii="Arial Black" w:hAnsi="Arial Black" w:cs="Arial"/>
+        </w:rPr>
+      </w:pPr>
+      <w:r>
+        <w:rPr>
+          <w:rFonts w:ascii="Arial Black" w:hAnsi="Arial Black" w:cs="Arial"/>
+        </w:rPr>
+        <w:t xml:space="preserve">Barreira – </w:t>
       </w:r>
       <w:r>
         <w:rPr>
@@ -856,13 +856,7 @@
         <w:rPr>
           <w:rFonts w:ascii="Arial" w:hAnsi="Arial" w:cs="Arial"/>
         </w:rPr>
-        <w:t xml:space="preserve">– </w:t>
-      </w:r>
-      <w:r>
-        <w:rPr>
-          <w:rFonts w:ascii="Arial" w:hAnsi="Arial" w:cs="Arial"/>
-        </w:rPr>
-        <w:t xml:space="preserve">O jogador será oferecido a escolha de qual peão quer mexer seguido da chance de rolar o dado que irá do número 1 a 6 com possíveis </w:t>
+        <w:t xml:space="preserve">– O jogador será oferecido a escolha de qual peão quer mexer seguido da chance de rolar o dado que irá do número 1 a 6 com possíveis </w:t>
       </w:r>
       <w:proofErr w:type="spellStart"/>
       <w:r>
@@ -889,8 +883,29 @@
         <w:rPr>
           <w:rFonts w:ascii="Arial Black" w:hAnsi="Arial Black" w:cs="Arial"/>
         </w:rPr>
-        <w:t>Reuso</w:t>
-      </w:r>
+        <w:t xml:space="preserve">Reuso – </w:t>
+      </w:r>
+      <w:r>
+        <w:rPr>
+          <w:rFonts w:ascii="Arial" w:hAnsi="Arial" w:cs="Arial"/>
+        </w:rPr>
+        <w:t>Os módulos devem ser programados com o intuito de poderem ser reaproveitados em outros modos de jogar ou até em jogos muito diferentes. Assim os programadores podem canalizar novas ideias sem ter que construi-las do zero.</w:t>
+      </w:r>
+    </w:p>
+    <w:p>
+      <w:pPr>
+        <w:rPr>
+          <w:rFonts w:ascii="Arial" w:hAnsi="Arial" w:cs="Arial"/>
+        </w:rPr>
+      </w:pPr>
+      <w:proofErr w:type="spellStart"/>
+      <w:r>
+        <w:rPr>
+          <w:rFonts w:ascii="Arial Black" w:hAnsi="Arial Black" w:cs="Arial"/>
+        </w:rPr>
+        <w:t>Corretude</w:t>
+      </w:r>
+      <w:proofErr w:type="spellEnd"/>
       <w:r>
         <w:rPr>
           <w:rFonts w:ascii="Arial Black" w:hAnsi="Arial Black" w:cs="Arial"/>
@@ -901,45 +916,6 @@
         <w:rPr>
           <w:rFonts w:ascii="Arial" w:hAnsi="Arial" w:cs="Arial"/>
         </w:rPr>
-        <w:t>Os módulos devem ser programados com o intuito de poderem ser reaproveitados em outros modos de jogar ou até em jogos muito diferentes. Assim os programadores podem canalizar novas ideias sem ter que construi-las do zero.</w:t>
-      </w:r>
-    </w:p>
-    <w:p>
-      <w:pPr>
-        <w:rPr>
-          <w:rFonts w:ascii="Arial" w:hAnsi="Arial" w:cs="Arial"/>
-        </w:rPr>
-      </w:pPr>
-      <w:proofErr w:type="spellStart"/>
-      <w:r>
-        <w:rPr>
-          <w:rFonts w:ascii="Arial Black" w:hAnsi="Arial Black" w:cs="Arial"/>
-        </w:rPr>
-        <w:t>Corretude</w:t>
-      </w:r>
-      <w:proofErr w:type="spellEnd"/>
-      <w:r>
-        <w:rPr>
-          <w:rFonts w:ascii="Arial Black" w:hAnsi="Arial Black" w:cs="Arial"/>
-        </w:rPr>
-        <w:t xml:space="preserve"> </w:t>
-      </w:r>
-      <w:r>
-        <w:rPr>
-          <w:rFonts w:ascii="Arial Black" w:hAnsi="Arial Black" w:cs="Arial"/>
-        </w:rPr>
-        <w:t>–</w:t>
-      </w:r>
-      <w:r>
-        <w:rPr>
-          <w:rFonts w:ascii="Arial Black" w:hAnsi="Arial Black" w:cs="Arial"/>
-        </w:rPr>
-        <w:t xml:space="preserve"> </w:t>
-      </w:r>
-      <w:r>
-        <w:rPr>
-          <w:rFonts w:ascii="Arial" w:hAnsi="Arial" w:cs="Arial"/>
-        </w:rPr>
         <w:t xml:space="preserve">Os testes dos módulos e funções acontecem de forma isolada com o objetivo de identificar as possíveis falhas com precisão. </w:t>
       </w:r>
     </w:p>
@@ -949,19 +925,11 @@
           <w:rFonts w:ascii="Arial" w:hAnsi="Arial" w:cs="Arial"/>
         </w:rPr>
       </w:pPr>
-      <w:proofErr w:type="spellStart"/>
-      <w:r>
-        <w:rPr>
-          <w:rFonts w:ascii="Arial Black" w:hAnsi="Arial Black" w:cs="Arial"/>
-        </w:rPr>
-        <w:t>Manutenibilidade</w:t>
-      </w:r>
-      <w:proofErr w:type="spellEnd"/>
-      <w:r>
-        <w:rPr>
-          <w:rFonts w:ascii="Arial Black" w:hAnsi="Arial Black" w:cs="Arial"/>
-        </w:rPr>
-        <w:t xml:space="preserve"> – </w:t>
+      <w:r>
+        <w:rPr>
+          <w:rFonts w:ascii="Arial Black" w:hAnsi="Arial Black" w:cs="Arial"/>
+        </w:rPr>
+        <w:t xml:space="preserve">Manutenibilidade – </w:t>
       </w:r>
       <w:r>
         <w:rPr>
@@ -996,7 +964,7 @@
           <w:rFonts w:ascii="Arial Black" w:hAnsi="Arial Black" w:cs="Arial"/>
         </w:rPr>
         <w:pict>
-          <v:shape id="_x0000_i1025" type="#_x0000_t75" style="width:345.75pt;height:340.5pt">
+          <v:shape id="_x0000_i1026" type="#_x0000_t75" style="width:345.75pt;height:340.5pt">
             <v:imagedata r:id="rId6" o:title="ModeloModulos"/>
           </v:shape>
         </w:pict>
@@ -1029,7 +997,7 @@
           <w:rFonts w:ascii="Arial Black" w:hAnsi="Arial Black" w:cs="Arial"/>
         </w:rPr>
         <w:pict>
-          <v:shape id="_x0000_i1026" type="#_x0000_t75" style="width:441.75pt;height:246pt">
+          <v:shape id="_x0000_i1027" type="#_x0000_t75" style="width:441.75pt;height:246pt">
             <v:imagedata r:id="rId7" o:title="ModeloModulos2"/>
           </v:shape>
         </w:pict>
@@ -1069,8 +1037,8 @@
 </file>
 
 <file path=word/numbering.xml><?xml version="1.0" encoding="utf-8"?>
-<w:numbering xmlns:wpc="http://schemas.microsoft.com/office/word/2010/wordprocessingCanvas" xmlns:mc="http://schemas.openxmlformats.org/markup-compatibility/2006" xmlns:o="urn:schemas-microsoft-com:office:office" xmlns:r="http://schemas.openxmlformats.org/officeDocument/2006/relationships" xmlns:m="http://schemas.openxmlformats.org/officeDocument/2006/math" xmlns:v="urn:schemas-microsoft-com:vml" xmlns:wp14="http://schemas.microsoft.com/office/word/2010/wordprocessingDrawing" xmlns:wp="http://schemas.openxmlformats.org/drawingml/2006/wordprocessingDrawing" xmlns:w10="urn:schemas-microsoft-com:office:word" xmlns:w="http://schemas.openxmlformats.org/wordprocessingml/2006/main" xmlns:w14="http://schemas.microsoft.com/office/word/2010/wordml" xmlns:w15="http://schemas.microsoft.com/office/word/2012/wordml" xmlns:wpg="http://schemas.microsoft.com/office/word/2010/wordprocessingGroup" xmlns:wpi="http://schemas.microsoft.com/office/word/2010/wordprocessingInk" xmlns:wne="http://schemas.microsoft.com/office/word/2006/wordml" xmlns:wps="http://schemas.microsoft.com/office/word/2010/wordprocessingShape" mc:Ignorable="w14 w15 wp14">
-  <w:abstractNum w:abstractNumId="0">
+<w:numbering xmlns:wpc="http://schemas.microsoft.com/office/word/2010/wordprocessingCanvas" xmlns:cx="http://schemas.microsoft.com/office/drawing/2014/chartex" xmlns:cx1="http://schemas.microsoft.com/office/drawing/2015/9/8/chartex" xmlns:cx2="http://schemas.microsoft.com/office/drawing/2015/10/21/chartex" xmlns:cx3="http://schemas.microsoft.com/office/drawing/2016/5/9/chartex" xmlns:cx4="http://schemas.microsoft.com/office/drawing/2016/5/10/chartex" xmlns:cx5="http://schemas.microsoft.com/office/drawing/2016/5/11/chartex" xmlns:cx6="http://schemas.microsoft.com/office/drawing/2016/5/12/chartex" xmlns:cx7="http://schemas.microsoft.com/office/drawing/2016/5/13/chartex" xmlns:cx8="http://schemas.microsoft.com/office/drawing/2016/5/14/chartex" xmlns:mc="http://schemas.openxmlformats.org/markup-compatibility/2006" xmlns:aink="http://schemas.microsoft.com/office/drawing/2016/ink" xmlns:am3d="http://schemas.microsoft.com/office/drawing/2017/model3d" xmlns:o="urn:schemas-microsoft-com:office:office" xmlns:r="http://schemas.openxmlformats.org/officeDocument/2006/relationships" xmlns:m="http://schemas.openxmlformats.org/officeDocument/2006/math" xmlns:v="urn:schemas-microsoft-com:vml" xmlns:wp14="http://schemas.microsoft.com/office/word/2010/wordprocessingDrawing" xmlns:wp="http://schemas.openxmlformats.org/drawingml/2006/wordprocessingDrawing" xmlns:w10="urn:schemas-microsoft-com:office:word" xmlns:w="http://schemas.openxmlformats.org/wordprocessingml/2006/main" xmlns:w14="http://schemas.microsoft.com/office/word/2010/wordml" xmlns:w15="http://schemas.microsoft.com/office/word/2012/wordml" xmlns:w16cid="http://schemas.microsoft.com/office/word/2016/wordml/cid" xmlns:w16se="http://schemas.microsoft.com/office/word/2015/wordml/symex" xmlns:wpg="http://schemas.microsoft.com/office/word/2010/wordprocessingGroup" xmlns:wpi="http://schemas.microsoft.com/office/word/2010/wordprocessingInk" xmlns:wne="http://schemas.microsoft.com/office/word/2006/wordml" xmlns:wps="http://schemas.microsoft.com/office/word/2010/wordprocessingShape" mc:Ignorable="w14 w15 w16se w16cid wp14">
+  <w:abstractNum w:abstractNumId="0" w15:restartNumberingAfterBreak="0">
     <w:nsid w:val="6A731318"/>
     <w:multiLevelType w:val="hybridMultilevel"/>
     <w:tmpl w:val="4AB43478"/>
@@ -1166,7 +1134,7 @@
 </file>
 
 <file path=word/styles.xml><?xml version="1.0" encoding="utf-8"?>
-<w:styles xmlns:mc="http://schemas.openxmlformats.org/markup-compatibility/2006" xmlns:r="http://schemas.openxmlformats.org/officeDocument/2006/relationships" xmlns:w="http://schemas.openxmlformats.org/wordprocessingml/2006/main" xmlns:w14="http://schemas.microsoft.com/office/word/2010/wordml" xmlns:w15="http://schemas.microsoft.com/office/word/2012/wordml" mc:Ignorable="w14 w15">
+<w:styles xmlns:mc="http://schemas.openxmlformats.org/markup-compatibility/2006" xmlns:r="http://schemas.openxmlformats.org/officeDocument/2006/relationships" xmlns:w="http://schemas.openxmlformats.org/wordprocessingml/2006/main" xmlns:w14="http://schemas.microsoft.com/office/word/2010/wordml" xmlns:w15="http://schemas.microsoft.com/office/word/2012/wordml" xmlns:w16cid="http://schemas.microsoft.com/office/word/2016/wordml/cid" xmlns:w16se="http://schemas.microsoft.com/office/word/2015/wordml/symex" mc:Ignorable="w14 w15 w16se w16cid">
   <w:docDefaults>
     <w:rPrDefault>
       <w:rPr>
@@ -1182,7 +1150,7 @@
       </w:pPr>
     </w:pPrDefault>
   </w:docDefaults>
-  <w:latentStyles w:defLockedState="0" w:defUIPriority="99" w:defSemiHidden="0" w:defUnhideWhenUsed="0" w:defQFormat="0" w:count="371">
+  <w:latentStyles w:defLockedState="0" w:defUIPriority="99" w:defSemiHidden="0" w:defUnhideWhenUsed="0" w:defQFormat="0" w:count="375">
     <w:lsdException w:name="Normal" w:uiPriority="0" w:qFormat="1"/>
     <w:lsdException w:name="heading 1" w:uiPriority="9" w:qFormat="1"/>
     <w:lsdException w:name="heading 2" w:semiHidden="1" w:uiPriority="9" w:unhideWhenUsed="1" w:qFormat="1"/>
@@ -1288,7 +1256,6 @@
     <w:lsdException w:name="HTML Sample" w:semiHidden="1" w:unhideWhenUsed="1"/>
     <w:lsdException w:name="HTML Typewriter" w:semiHidden="1" w:unhideWhenUsed="1"/>
     <w:lsdException w:name="HTML Variable" w:semiHidden="1" w:unhideWhenUsed="1"/>
-    <w:lsdException w:name="Normal Table" w:semiHidden="1" w:unhideWhenUsed="1"/>
     <w:lsdException w:name="annotation subject" w:semiHidden="1" w:unhideWhenUsed="1"/>
     <w:lsdException w:name="No List" w:semiHidden="1" w:unhideWhenUsed="1"/>
     <w:lsdException w:name="Outline List 1" w:semiHidden="1" w:unhideWhenUsed="1"/>
@@ -1332,10 +1299,8 @@
     <w:lsdException w:name="Table Elegant" w:semiHidden="1" w:unhideWhenUsed="1"/>
     <w:lsdException w:name="Table Professional" w:semiHidden="1" w:unhideWhenUsed="1"/>
     <w:lsdException w:name="Table Subtle 1" w:semiHidden="1" w:unhideWhenUsed="1"/>
-    <w:lsdException w:name="Table Subtle 2" w:semiHidden="1" w:unhideWhenUsed="1"/>
     <w:lsdException w:name="Table Web 1" w:semiHidden="1" w:unhideWhenUsed="1"/>
     <w:lsdException w:name="Table Web 2" w:semiHidden="1" w:unhideWhenUsed="1"/>
-    <w:lsdException w:name="Table Web 3" w:semiHidden="1" w:unhideWhenUsed="1"/>
     <w:lsdException w:name="Balloon Text" w:semiHidden="1" w:unhideWhenUsed="1"/>
     <w:lsdException w:name="Table Grid" w:uiPriority="39"/>
     <w:lsdException w:name="Table Theme" w:semiHidden="1" w:unhideWhenUsed="1"/>
@@ -1554,6 +1519,10 @@
     <w:lsdException w:name="List Table 5 Dark Accent 6" w:uiPriority="50"/>
     <w:lsdException w:name="List Table 6 Colorful Accent 6" w:uiPriority="51"/>
     <w:lsdException w:name="List Table 7 Colorful Accent 6" w:uiPriority="52"/>
+    <w:lsdException w:name="Mention" w:semiHidden="1" w:unhideWhenUsed="1"/>
+    <w:lsdException w:name="Smart Hyperlink" w:semiHidden="1" w:unhideWhenUsed="1"/>
+    <w:lsdException w:name="Hashtag" w:semiHidden="1" w:unhideWhenUsed="1"/>
+    <w:lsdException w:name="Unresolved Mention" w:semiHidden="1" w:unhideWhenUsed="1"/>
   </w:latentStyles>
   <w:style w:type="paragraph" w:default="1" w:styleId="Normal">
     <w:name w:val="Normal"/>
@@ -1562,13 +1531,13 @@
       <w:lang w:val="pt-BR"/>
     </w:rPr>
   </w:style>
-  <w:style w:type="character" w:default="1" w:styleId="Fontepargpadro">
+  <w:style w:type="character" w:default="1" w:styleId="DefaultParagraphFont">
     <w:name w:val="Default Paragraph Font"/>
     <w:uiPriority w:val="1"/>
     <w:semiHidden/>
     <w:unhideWhenUsed/>
   </w:style>
-  <w:style w:type="table" w:default="1" w:styleId="Tabelanormal">
+  <w:style w:type="table" w:default="1" w:styleId="TableNormal">
     <w:name w:val="Normal Table"/>
     <w:uiPriority w:val="99"/>
     <w:semiHidden/>
@@ -1583,13 +1552,13 @@
       </w:tblCellMar>
     </w:tblPr>
   </w:style>
-  <w:style w:type="numbering" w:default="1" w:styleId="Semlista">
+  <w:style w:type="numbering" w:default="1" w:styleId="NoList">
     <w:name w:val="No List"/>
     <w:uiPriority w:val="99"/>
     <w:semiHidden/>
     <w:unhideWhenUsed/>
   </w:style>
-  <w:style w:type="paragraph" w:styleId="PargrafodaLista">
+  <w:style w:type="paragraph" w:styleId="ListParagraph">
     <w:name w:val="List Paragraph"/>
     <w:basedOn w:val="Normal"/>
     <w:uiPriority w:val="34"/>

</xml_diff>